<commit_message>
Added doxologies for St. Anthony and St. Paul
</commit_message>
<xml_diff>
--- a/Doxologies-saints/43 St. Rebecca.docx
+++ b/Doxologies-saints/43 St. Rebecca.docx
@@ -76,8 +76,34 @@
             <w:pPr>
               <w:pStyle w:val="CopticHangingVerse"/>
             </w:pPr>
-            <w:bookmarkStart w:id="0" w:name="_GoBack"/>
-            <w:bookmarkEnd w:id="0"/>
+            <w:bookmarkStart w:id="0" w:name="_GoBack" w:colFirst="2" w:colLast="2"/>
+            <w:r>
+              <w:t>Ⲛⲓ ⲡⲓⲥⲧⲟⲥ ⲙ̀ⲙⲁⲣⲧⲩⲣⲟⲥ:</w:t>
+            </w:r>
+          </w:p>
+          <w:p>
+            <w:pPr>
+              <w:pStyle w:val="CopticHangingVerse"/>
+            </w:pPr>
+            <w:r>
+              <w:t>ⲉⲧⲁⲩϥⲁⲓ ϭⲁ ⲛⲓⲇⲓⲱⲅⲙⲟⲥ:</w:t>
+            </w:r>
+          </w:p>
+          <w:p>
+            <w:pPr>
+              <w:pStyle w:val="CopticHangingVerse"/>
+            </w:pPr>
+            <w:r>
+              <w:t>ⲉⲑⲃⲉ ⲡⲓⲣⲁⲛ ⲙ̀ⲡⲓⲛⲏⲃ Ⲡⲭ̄ⲥ̄:</w:t>
+            </w:r>
+          </w:p>
+          <w:p>
+            <w:pPr>
+              <w:pStyle w:val="CopticHangingVerse"/>
+            </w:pPr>
+            <w:r>
+              <w:t>Ⲓⲉⲣⲉⲃⲉⲕⲕⲁ ⲛⲉⲙ ⲛⲉⲥϣⲏⲉⲣⲉ</w:t>
+            </w:r>
           </w:p>
         </w:tc>
         <w:tc>
@@ -90,6 +116,51 @@
                 <w:rFonts w:ascii="Arial Unicode MS" w:eastAsia="Arial Unicode MS" w:hAnsi="Arial Unicode MS" w:cs="Arial Unicode MS"/>
               </w:rPr>
             </w:pPr>
+            <w:r>
+              <w:rPr>
+                <w:rFonts w:ascii="Arial Unicode MS" w:eastAsia="Arial Unicode MS" w:hAnsi="Arial Unicode MS" w:cs="Arial Unicode MS"/>
+              </w:rPr>
+              <w:t>The faithful martyrs,</w:t>
+            </w:r>
+          </w:p>
+          <w:p>
+            <w:pPr>
+              <w:rPr>
+                <w:rFonts w:ascii="Arial Unicode MS" w:eastAsia="Arial Unicode MS" w:hAnsi="Arial Unicode MS" w:cs="Arial Unicode MS"/>
+              </w:rPr>
+            </w:pPr>
+            <w:r>
+              <w:rPr>
+                <w:rFonts w:ascii="Arial Unicode MS" w:eastAsia="Arial Unicode MS" w:hAnsi="Arial Unicode MS" w:cs="Arial Unicode MS"/>
+              </w:rPr>
+              <w:t>Who endured persecutions,</w:t>
+            </w:r>
+          </w:p>
+          <w:p>
+            <w:pPr>
+              <w:rPr>
+                <w:rFonts w:ascii="Arial Unicode MS" w:eastAsia="Arial Unicode MS" w:hAnsi="Arial Unicode MS" w:cs="Arial Unicode MS"/>
+              </w:rPr>
+            </w:pPr>
+            <w:r>
+              <w:rPr>
+                <w:rFonts w:ascii="Arial Unicode MS" w:eastAsia="Arial Unicode MS" w:hAnsi="Arial Unicode MS" w:cs="Arial Unicode MS"/>
+              </w:rPr>
+              <w:t>For the name of Christ the Lord,</w:t>
+            </w:r>
+          </w:p>
+          <w:p>
+            <w:pPr>
+              <w:rPr>
+                <w:rFonts w:ascii="Arial Unicode MS" w:eastAsia="Arial Unicode MS" w:hAnsi="Arial Unicode MS" w:cs="Arial Unicode MS"/>
+              </w:rPr>
+            </w:pPr>
+            <w:r>
+              <w:rPr>
+                <w:rFonts w:ascii="Arial Unicode MS" w:eastAsia="Arial Unicode MS" w:hAnsi="Arial Unicode MS" w:cs="Arial Unicode MS"/>
+              </w:rPr>
+              <w:t>Rebecca and her children.</w:t>
+            </w:r>
           </w:p>
         </w:tc>
         <w:tc>
@@ -100,6 +171,33 @@
             <w:pPr>
               <w:pStyle w:val="EngHangEnd"/>
             </w:pPr>
+            <w:r>
+              <w:t>Rebecca and her children,</w:t>
+            </w:r>
+          </w:p>
+          <w:p>
+            <w:pPr>
+              <w:pStyle w:val="EngHangEnd"/>
+            </w:pPr>
+            <w:r>
+              <w:t>The faithful martyrs</w:t>
+            </w:r>
+          </w:p>
+          <w:p>
+            <w:pPr>
+              <w:pStyle w:val="EngHangEnd"/>
+            </w:pPr>
+            <w:r>
+              <w:t>Who endured persecutions</w:t>
+            </w:r>
+          </w:p>
+          <w:p>
+            <w:pPr>
+              <w:pStyle w:val="EngHangEnd"/>
+            </w:pPr>
+            <w:r>
+              <w:t>For the Name of the Lord Christ.</w:t>
+            </w:r>
           </w:p>
         </w:tc>
         <w:tc>
@@ -122,13 +220,59 @@
             <w:pPr>
               <w:pStyle w:val="CopticHangingVerse"/>
             </w:pPr>
+            <w:r>
+              <w:t>Ⲉⲛⲁⲩϣ̀ⲗⲏⲗ ⲁϥⲟⲩⲱⲛϩ ⲛⲱⲟⲩ:</w:t>
+            </w:r>
+          </w:p>
+          <w:p>
+            <w:pPr>
+              <w:pStyle w:val="CopticHangingVerse"/>
+            </w:pPr>
+            <w:r>
+              <w:t>ⲉ̀ⲃⲟⲗ ⲛ̀ϫⲉ ⲡ̀ⲁⲅⲅⲉⲗⲟⲥ ⲙ̀Ⲡⲟ̄ⲥ̄:</w:t>
+            </w:r>
+          </w:p>
+          <w:p>
+            <w:pPr>
+              <w:pStyle w:val="CopticHangingVerse"/>
+            </w:pPr>
+            <w:r>
+              <w:t>ⲁⲩⲟⲩⲛⲟϥ ⲙ̀ⲙⲱⲟⲩ ⲉⲧⲁϥ ϩⲓⲃⲉⲛⲛⲟⲩϥⲓ:</w:t>
+            </w:r>
+          </w:p>
+          <w:p>
+            <w:pPr>
+              <w:pStyle w:val="CopticHangingVerse"/>
+            </w:pPr>
+            <w:r>
+              <w:t>ⲛⲱⲟⲩ ϧⲉⲛ ϯⲙⲉⲧⲙⲁⲣⲧⲩⲣⲟⲥ.</w:t>
+            </w:r>
           </w:p>
         </w:tc>
         <w:tc>
           <w:tcPr>
             <w:tcW w:w="1242" w:type="pct"/>
           </w:tcPr>
-          <w:p/>
+          <w:p>
+            <w:r>
+              <w:t>While they were praying,</w:t>
+            </w:r>
+          </w:p>
+          <w:p>
+            <w:r>
+              <w:t>The Lord’s angel appeared to them,</w:t>
+            </w:r>
+          </w:p>
+          <w:p>
+            <w:r>
+              <w:t>They rejoiced when he announced,</w:t>
+            </w:r>
+          </w:p>
+          <w:p>
+            <w:r>
+              <w:t>To them their martyrdom.</w:t>
+            </w:r>
+          </w:p>
         </w:tc>
         <w:tc>
           <w:tcPr>
@@ -138,6 +282,33 @@
             <w:pPr>
               <w:pStyle w:val="EngHangEnd"/>
             </w:pPr>
+            <w:r>
+              <w:t>While they prayed, the angel</w:t>
+            </w:r>
+          </w:p>
+          <w:p>
+            <w:pPr>
+              <w:pStyle w:val="EngHangEnd"/>
+            </w:pPr>
+            <w:r>
+              <w:t>Of the Lord appeared to them.</w:t>
+            </w:r>
+          </w:p>
+          <w:p>
+            <w:pPr>
+              <w:pStyle w:val="EngHangEnd"/>
+            </w:pPr>
+            <w:r>
+              <w:t>They rejoiced when</w:t>
+            </w:r>
+          </w:p>
+          <w:p>
+            <w:pPr>
+              <w:pStyle w:val="EngHangEnd"/>
+            </w:pPr>
+            <w:r>
+              <w:t>He announced their martyrdom.</w:t>
+            </w:r>
           </w:p>
         </w:tc>
         <w:tc>
@@ -160,13 +331,59 @@
             <w:pPr>
               <w:pStyle w:val="CopticHangingVerse"/>
             </w:pPr>
+            <w:r>
+              <w:t>Ⲁⲩϯ ⲛ̀ⲛⲟⲩϩⲩⲡⲁⲣⲭⲟⲛⲧⲁ:</w:t>
+            </w:r>
+          </w:p>
+          <w:p>
+            <w:pPr>
+              <w:pStyle w:val="CopticHangingVerse"/>
+            </w:pPr>
+            <w:r>
+              <w:t>ⲛ̀ⲛⲓϩⲏⲕⲓ ⲁⲩⲧⲏⲓⲧⲟⲩ ⲙ̀ⲫ̀ⲙⲟⲩ:</w:t>
+            </w:r>
+          </w:p>
+          <w:p>
+            <w:pPr>
+              <w:pStyle w:val="CopticHangingVerse"/>
+            </w:pPr>
+            <w:r>
+              <w:t>ⲙ̀ⲡⲟⲩⲑⲱⲧ ⲛ̀ⲧⲟⲩⲟⲩⲱϣⲧ ⲛ̀ⲛⲓ̀ⲇⲱⲗⲟⲛ:</w:t>
+            </w:r>
+          </w:p>
+          <w:p>
+            <w:pPr>
+              <w:pStyle w:val="CopticHangingVerse"/>
+            </w:pPr>
+            <w:r>
+              <w:t>ⲑⲩϩⲓⲧⲟⲩ ⲉ̀ⲡⲓⲭ̀ⲣⲱⲙ ⲙ̀ⲡⲟⲩⲙⲟϩ.</w:t>
+            </w:r>
           </w:p>
         </w:tc>
         <w:tc>
           <w:tcPr>
             <w:tcW w:w="1242" w:type="pct"/>
           </w:tcPr>
-          <w:p/>
+          <w:p>
+            <w:r>
+              <w:t>They gave their wealth to the poor,</w:t>
+            </w:r>
+          </w:p>
+          <w:p>
+            <w:r>
+              <w:t>They gave up themselves to death,</w:t>
+            </w:r>
+          </w:p>
+          <w:p>
+            <w:r>
+              <w:t>And refused to worship the idols,</w:t>
+            </w:r>
+          </w:p>
+          <w:p>
+            <w:r>
+              <w:t>They threw them into the fire but did not burn.</w:t>
+            </w:r>
+          </w:p>
         </w:tc>
         <w:tc>
           <w:tcPr>
@@ -176,6 +393,33 @@
             <w:pPr>
               <w:pStyle w:val="EngHangEnd"/>
             </w:pPr>
+            <w:r>
+              <w:t>They gave their wealth to the poor,</w:t>
+            </w:r>
+          </w:p>
+          <w:p>
+            <w:pPr>
+              <w:pStyle w:val="EngHangEnd"/>
+            </w:pPr>
+            <w:r>
+              <w:t>They gave themselves to death,</w:t>
+            </w:r>
+          </w:p>
+          <w:p>
+            <w:pPr>
+              <w:pStyle w:val="EngHangEnd"/>
+            </w:pPr>
+            <w:r>
+              <w:t>They refused to worship idols,</w:t>
+            </w:r>
+          </w:p>
+          <w:p>
+            <w:pPr>
+              <w:pStyle w:val="EngHangEnd"/>
+            </w:pPr>
+            <w:r>
+              <w:t>They were thrown in fire but burned not.</w:t>
+            </w:r>
           </w:p>
         </w:tc>
         <w:tc>
@@ -198,13 +442,60 @@
             <w:pPr>
               <w:pStyle w:val="CopticHangingVerse"/>
             </w:pPr>
+            <w:r>
+              <w:lastRenderedPageBreak/>
+              <w:t>Ϧⲉⲛ Ⲣⲁⲕⲟϯ ⲁⲩⲥⲉⲡⲥⲱⲡⲟⲩ ϧⲉⲛ:</w:t>
+            </w:r>
+          </w:p>
+          <w:p>
+            <w:pPr>
+              <w:pStyle w:val="CopticHangingVerse"/>
+            </w:pPr>
+            <w:r>
+              <w:t>ⲡ̀ϣⲱⲟⲩ ⲙ̀ⲡⲓⲑⲟ ⲛ̀ⲧⲟⲩⲭⲁ ⲡⲟⲩⲛⲟⲩϯ:</w:t>
+            </w:r>
+          </w:p>
+          <w:p>
+            <w:pPr>
+              <w:pStyle w:val="CopticHangingVerse"/>
+            </w:pPr>
+            <w:r>
+              <w:t>ⲟⲩⲟϩ ⲁⲩⲉⲣⲁⲑⲉⲧⲓⲛ ⲛ̀ⲛⲟⲩϫⲓⲛϯ:</w:t>
+            </w:r>
+          </w:p>
+          <w:p>
+            <w:pPr>
+              <w:pStyle w:val="CopticHangingVerse"/>
+            </w:pPr>
+            <w:r>
+              <w:t>ⲁⲩⲁϣⲟⲩ ⲇⲉ ⲉⲩⲟⲓ ⲛ̀ⲣⲁⲃⲛⲁϩⲃⲓ.</w:t>
+            </w:r>
           </w:p>
         </w:tc>
         <w:tc>
           <w:tcPr>
             <w:tcW w:w="1242" w:type="pct"/>
           </w:tcPr>
-          <w:p/>
+          <w:p>
+            <w:r>
+              <w:t>In Alexandria they tempted them,</w:t>
+            </w:r>
+          </w:p>
+          <w:p>
+            <w:r>
+              <w:t>With the glory of this world to deny their God,</w:t>
+            </w:r>
+          </w:p>
+          <w:p>
+            <w:r>
+              <w:t>They rejected their offerings,</w:t>
+            </w:r>
+          </w:p>
+          <w:p>
+            <w:r>
+              <w:t>And were crucified heads down.</w:t>
+            </w:r>
+          </w:p>
         </w:tc>
         <w:tc>
           <w:tcPr>
@@ -214,6 +505,33 @@
             <w:pPr>
               <w:pStyle w:val="EngHangEnd"/>
             </w:pPr>
+            <w:r>
+              <w:t>They were tempted to deny their God</w:t>
+            </w:r>
+          </w:p>
+          <w:p>
+            <w:pPr>
+              <w:pStyle w:val="EngHangEnd"/>
+            </w:pPr>
+            <w:r>
+              <w:t>For the glory of this world in Alexandria.</w:t>
+            </w:r>
+          </w:p>
+          <w:p>
+            <w:pPr>
+              <w:pStyle w:val="EngHangEnd"/>
+            </w:pPr>
+            <w:r>
+              <w:t>They rejected the offerings,</w:t>
+            </w:r>
+          </w:p>
+          <w:p>
+            <w:pPr>
+              <w:pStyle w:val="EngHangEnd"/>
+            </w:pPr>
+            <w:r>
+              <w:t>And were crucified, head down.</w:t>
+            </w:r>
           </w:p>
         </w:tc>
         <w:tc>
@@ -236,13 +554,59 @@
             <w:pPr>
               <w:pStyle w:val="CopticHangingVerse"/>
             </w:pPr>
+            <w:r>
+              <w:t>Ⲙⲉⲛⲉⲛⲥⲁ ϣⲟⲙⲧ ⲛ̀ⲉ̀ϩⲟⲟⲩ ⲉⲩϫⲏⲕ:</w:t>
+            </w:r>
+          </w:p>
+          <w:p>
+            <w:pPr>
+              <w:pStyle w:val="CopticHangingVerse"/>
+            </w:pPr>
+            <w:r>
+              <w:t>ⲁⲩⲟ̀ϩⲓ ⲉⲣⲁⲧⲟⲩ ⲉⲩⲧⲟⲩϫⲏⲟⲩⲧ:</w:t>
+            </w:r>
+          </w:p>
+          <w:p>
+            <w:pPr>
+              <w:pStyle w:val="CopticHangingVerse"/>
+            </w:pPr>
+            <w:r>
+              <w:t>ⲁⲩⲭⲁⲧⲟⲩ ϧⲉⲛ ⲟⲩⲛⲉϩ ⲉϥⲃⲉⲣⲃⲉⲣ:</w:t>
+            </w:r>
+          </w:p>
+          <w:p>
+            <w:pPr>
+              <w:pStyle w:val="CopticHangingVerse"/>
+            </w:pPr>
+            <w:r>
+              <w:t>ⲙ̀ⲡⲟⲩϭⲓⲑⲱⲃϣ ⲛⲓⲙⲁⲧⲟⲓ ⲁⲩϣⲁϩϣⲉϩ.</w:t>
+            </w:r>
           </w:p>
         </w:tc>
         <w:tc>
           <w:tcPr>
             <w:tcW w:w="1242" w:type="pct"/>
           </w:tcPr>
-          <w:p/>
+          <w:p>
+            <w:r>
+              <w:t>After three full days,</w:t>
+            </w:r>
+          </w:p>
+          <w:p>
+            <w:r>
+              <w:t>They were raised in good health,</w:t>
+            </w:r>
+          </w:p>
+          <w:p>
+            <w:r>
+              <w:t>Then they put them in boiling oil,</w:t>
+            </w:r>
+          </w:p>
+          <w:p>
+            <w:r>
+              <w:t>They were not harmed the soldiers were inflamed.</w:t>
+            </w:r>
+          </w:p>
         </w:tc>
         <w:tc>
           <w:tcPr>
@@ -252,6 +616,33 @@
             <w:pPr>
               <w:pStyle w:val="EngHangEnd"/>
             </w:pPr>
+            <w:r>
+              <w:t>They were raised after three days</w:t>
+            </w:r>
+          </w:p>
+          <w:p>
+            <w:pPr>
+              <w:pStyle w:val="EngHangEnd"/>
+            </w:pPr>
+            <w:r>
+              <w:t>In good health.</w:t>
+            </w:r>
+          </w:p>
+          <w:p>
+            <w:pPr>
+              <w:pStyle w:val="EngHangEnd"/>
+            </w:pPr>
+            <w:r>
+              <w:t>They were put in boiling oil, but not harmed,</w:t>
+            </w:r>
+          </w:p>
+          <w:p>
+            <w:pPr>
+              <w:pStyle w:val="EngHangEnd"/>
+            </w:pPr>
+            <w:r>
+              <w:t>The soldiers were enraged.</w:t>
+            </w:r>
           </w:p>
         </w:tc>
         <w:tc>
@@ -274,13 +665,54 @@
             <w:pPr>
               <w:pStyle w:val="CopticHangingVerse"/>
             </w:pPr>
+            <w:r>
+              <w:t>Ⲁⲩϣⲁⲧ ⲛⲓⲁ̀ⲫⲏⲟⲩ ⲛ̀ⲛⲓϣⲏⲣⲓ ϧⲉⲛ:</w:t>
+            </w:r>
+          </w:p>
+          <w:p>
+            <w:pPr>
+              <w:pStyle w:val="CopticHangingVerse"/>
+            </w:pPr>
+            <w:r>
+              <w:t>ⲡ̀ⲁⲙⲏⲣ ⲛ̀ⲧⲟⲩⲙⲁⲩ ⲓ̀ⲧⲁ ⲧⲉⲥⲁ̀ⲫⲉ:</w:t>
+            </w:r>
+          </w:p>
+          <w:p>
+            <w:pPr>
+              <w:pStyle w:val="CopticHangingVerse"/>
+            </w:pPr>
+            <w:r>
+              <w:t>ⲛⲓⲡⲓⲥⲧⲟⲥ ⲁⲩⲕⲉⲧ ⲟⲩⲉⲕⲕ̀ⲗⲏⲉⲥⲓⲁ:</w:t>
+            </w:r>
+          </w:p>
+          <w:p>
+            <w:pPr>
+              <w:pStyle w:val="CopticHangingVerse"/>
+            </w:pPr>
+            <w:r>
+              <w:t>ⲛⲱⲟⲩ ⲁⲩⲟⲩⲱⲛϩ ⲛ̀ϫⲉ ⲛⲟⲩϣ̀ⲫⲏⲣⲓ ⲉ̀ⲃⲟⲗ.</w:t>
+            </w:r>
           </w:p>
         </w:tc>
         <w:tc>
           <w:tcPr>
             <w:tcW w:w="1242" w:type="pct"/>
           </w:tcPr>
-          <w:p/>
+          <w:p>
+            <w:r>
+              <w:t>They beheaded the children,</w:t>
+            </w:r>
+          </w:p>
+          <w:p>
+            <w:r>
+              <w:t>On the lap of their mother and then her head,</w:t>
+            </w:r>
+          </w:p>
+          <w:p>
+            <w:r>
+              <w:t>The believers build a church for them their miracles appeared.</w:t>
+            </w:r>
+          </w:p>
         </w:tc>
         <w:tc>
           <w:tcPr>
@@ -290,6 +722,33 @@
             <w:pPr>
               <w:pStyle w:val="EngHangEnd"/>
             </w:pPr>
+            <w:r>
+              <w:t>They beheaded the children</w:t>
+            </w:r>
+          </w:p>
+          <w:p>
+            <w:pPr>
+              <w:pStyle w:val="EngHangEnd"/>
+            </w:pPr>
+            <w:r>
+              <w:t>On their mother’s lap, then her.</w:t>
+            </w:r>
+          </w:p>
+          <w:p>
+            <w:pPr>
+              <w:pStyle w:val="EngHangEnd"/>
+            </w:pPr>
+            <w:r>
+              <w:t>The believers built a church</w:t>
+            </w:r>
+          </w:p>
+          <w:p>
+            <w:pPr>
+              <w:pStyle w:val="EngHangEnd"/>
+            </w:pPr>
+            <w:r>
+              <w:t>And miracles were manifest in their names.</w:t>
+            </w:r>
           </w:p>
         </w:tc>
         <w:tc>
@@ -303,6 +762,229 @@
           </w:p>
         </w:tc>
       </w:tr>
+      <w:tr>
+        <w:tc>
+          <w:tcPr>
+            <w:tcW w:w="1248" w:type="pct"/>
+          </w:tcPr>
+          <w:p>
+            <w:pPr>
+              <w:pStyle w:val="CopticHangingVerse"/>
+            </w:pPr>
+            <w:r>
+              <w:lastRenderedPageBreak/>
+              <w:t>Ⲭⲉⲣⲉ ⲛⲱⲧⲉⲛ ⲱ̀ ⲛⲓⲙⲁⲣⲧⲩⲣⲟⲥ:</w:t>
+            </w:r>
+          </w:p>
+          <w:p>
+            <w:pPr>
+              <w:pStyle w:val="CopticHangingVerse"/>
+            </w:pPr>
+            <w:r>
+              <w:t>ⲉⲧⲁⲩϣⲉⲡ ϩⲁⲛⲙⲏϣ ⲙ̀ⲃⲁⲥⲁⲛⲟⲥ:</w:t>
+            </w:r>
+          </w:p>
+          <w:p>
+            <w:pPr>
+              <w:pStyle w:val="CopticHangingVerse"/>
+            </w:pPr>
+            <w:r>
+              <w:t>ⲉⲑⲃⲉ ⲡⲟⲩⲙⲉⲓ ⲙ̀Ⲡⲭ̄ⲥ̄:</w:t>
+            </w:r>
+          </w:p>
+          <w:p>
+            <w:pPr>
+              <w:pStyle w:val="CopticHangingVerse"/>
+            </w:pPr>
+            <w:r>
+              <w:t>ⲣⲁϣⲓ ⲙ̀ⲙⲱⲧⲉⲛ ϧⲉⲛ ⲡⲓⲡⲁⲣⲁⲇⲓⲥⲟⲥ.</w:t>
+            </w:r>
+          </w:p>
+        </w:tc>
+        <w:tc>
+          <w:tcPr>
+            <w:tcW w:w="1242" w:type="pct"/>
+          </w:tcPr>
+          <w:p>
+            <w:r>
+              <w:t>Hail to you O martyrs,</w:t>
+            </w:r>
+          </w:p>
+          <w:p>
+            <w:r>
+              <w:t>Who accepted many sufferings,</w:t>
+            </w:r>
+          </w:p>
+          <w:p>
+            <w:r>
+              <w:t>For the their love to Christ,</w:t>
+            </w:r>
+          </w:p>
+          <w:p>
+            <w:r>
+              <w:t>Rejoice in the Paradise.</w:t>
+            </w:r>
+          </w:p>
+        </w:tc>
+        <w:tc>
+          <w:tcPr>
+            <w:tcW w:w="1255" w:type="pct"/>
+          </w:tcPr>
+          <w:p>
+            <w:pPr>
+              <w:pStyle w:val="EngHangEnd"/>
+            </w:pPr>
+            <w:r>
+              <w:t>Hail to you, O martyrs,</w:t>
+            </w:r>
+          </w:p>
+          <w:p>
+            <w:pPr>
+              <w:pStyle w:val="EngHangEnd"/>
+            </w:pPr>
+            <w:r>
+              <w:t>Who endured much suffering</w:t>
+            </w:r>
+          </w:p>
+          <w:p>
+            <w:pPr>
+              <w:pStyle w:val="EngHangEnd"/>
+            </w:pPr>
+            <w:r>
+              <w:t>For your love for Christ,</w:t>
+            </w:r>
+          </w:p>
+          <w:p>
+            <w:pPr>
+              <w:pStyle w:val="EngHangEnd"/>
+            </w:pPr>
+            <w:r>
+              <w:t>Rejoice in Paradise.</w:t>
+            </w:r>
+          </w:p>
+        </w:tc>
+        <w:tc>
+          <w:tcPr>
+            <w:tcW w:w="1255" w:type="pct"/>
+          </w:tcPr>
+          <w:p>
+            <w:pPr>
+              <w:pStyle w:val="EngHangEnd"/>
+            </w:pPr>
+          </w:p>
+        </w:tc>
+      </w:tr>
+      <w:tr>
+        <w:tc>
+          <w:tcPr>
+            <w:tcW w:w="1248" w:type="pct"/>
+          </w:tcPr>
+          <w:p>
+            <w:pPr>
+              <w:pStyle w:val="CopticHangingVerse"/>
+            </w:pPr>
+            <w:r>
+              <w:t>Ⲧⲱⲃϩ ⲙ̀Ⲡϭⲟⲓⲥ ⲉ̀ϩ̀ⲣⲏⲓ ⲉ̀ϫⲱⲛ:</w:t>
+            </w:r>
+          </w:p>
+          <w:p>
+            <w:pPr>
+              <w:pStyle w:val="CopticHangingVerse"/>
+            </w:pPr>
+            <w:r>
+              <w:t>ⲛⲓⲙⲉⲛⲣⲁϯ ⲙ̀ⲡ̀ⲟⲩⲣⲟ Ⲡⲭ̄ⲥ̄:</w:t>
+            </w:r>
+          </w:p>
+          <w:p>
+            <w:pPr>
+              <w:pStyle w:val="CopticHangingVerse"/>
+            </w:pPr>
+            <w:r>
+              <w:t>Ⲓⲉⲣⲃⲉⲕⲕⲁ ⲛⲉⲙ ⲛⲉⲥϣⲏⲣⲓ:</w:t>
+            </w:r>
+          </w:p>
+          <w:p>
+            <w:pPr>
+              <w:pStyle w:val="CopticHangingVerse"/>
+            </w:pPr>
+            <w:r>
+              <w:t>ⲛ̀ⲧⲉϥⲭⲁ ⲛⲉⲛⲛⲟⲃⲓ ⲛⲁⲛ ⲉ̀ⲃⲟⲗ.</w:t>
+            </w:r>
+          </w:p>
+        </w:tc>
+        <w:tc>
+          <w:tcPr>
+            <w:tcW w:w="1242" w:type="pct"/>
+          </w:tcPr>
+          <w:p>
+            <w:r>
+              <w:t>Pray to the Lord on our behalf,</w:t>
+            </w:r>
+            <w:r>
+              <w:br/>
+              <w:t>O beloved of Christ the king,</w:t>
+            </w:r>
+          </w:p>
+          <w:p>
+            <w:r>
+              <w:t>Rebecca and her children,</w:t>
+            </w:r>
+          </w:p>
+          <w:p>
+            <w:r>
+              <w:t>That He may forgive us our sins.</w:t>
+            </w:r>
+          </w:p>
+        </w:tc>
+        <w:tc>
+          <w:tcPr>
+            <w:tcW w:w="1255" w:type="pct"/>
+          </w:tcPr>
+          <w:p>
+            <w:pPr>
+              <w:pStyle w:val="EngHangEnd"/>
+            </w:pPr>
+            <w:r>
+              <w:t>Pray to the Lord on our behalf,</w:t>
+            </w:r>
+          </w:p>
+          <w:p>
+            <w:pPr>
+              <w:pStyle w:val="EngHangEnd"/>
+            </w:pPr>
+            <w:r>
+              <w:t>O beloved of Christ the King,</w:t>
+            </w:r>
+          </w:p>
+          <w:p>
+            <w:pPr>
+              <w:pStyle w:val="EngHangEnd"/>
+            </w:pPr>
+            <w:r>
+              <w:t>Rebecca and her children,</w:t>
+            </w:r>
+          </w:p>
+          <w:p>
+            <w:pPr>
+              <w:pStyle w:val="EngHangEnd"/>
+            </w:pPr>
+            <w:r>
+              <w:t>That He may forgive us our sins.</w:t>
+            </w:r>
+          </w:p>
+        </w:tc>
+        <w:tc>
+          <w:tcPr>
+            <w:tcW w:w="1255" w:type="pct"/>
+          </w:tcPr>
+          <w:p>
+            <w:pPr>
+              <w:pStyle w:val="EngHangEnd"/>
+            </w:pPr>
+          </w:p>
+        </w:tc>
+      </w:tr>
+      <w:bookmarkEnd w:id="0"/>
     </w:tbl>
     <w:p>
       <w:pPr>
@@ -1670,7 +2352,7 @@
 </file>
 
 <file path=customXml/itemProps1.xml><?xml version="1.0" encoding="utf-8"?>
-<ds:datastoreItem xmlns:ds="http://schemas.openxmlformats.org/officeDocument/2006/customXml" ds:itemID="{9D8620EC-30C8-4E44-A58F-212ABBBBBBA4}">
+<ds:datastoreItem xmlns:ds="http://schemas.openxmlformats.org/officeDocument/2006/customXml" ds:itemID="{F802CDD3-F916-4085-BD03-22ACA98A81C0}">
   <ds:schemaRefs>
     <ds:schemaRef ds:uri="http://schemas.openxmlformats.org/officeDocument/2006/bibliography"/>
   </ds:schemaRefs>

</xml_diff>